<commit_message>
finalised first page, working on navigation menu
</commit_message>
<xml_diff>
--- a/downloads/cv.docx
+++ b/downloads/cv.docx
@@ -26,9 +26,13 @@
               <w:right w:w="720" w:type="dxa"/>
             </w:tcMar>
           </w:tcPr>
+          <w:bookmarkStart w:id="0" w:name="_GoBack"/>
+          <w:bookmarkEnd w:id="0"/>
           <w:p>
             <w:pPr>
               <w:pStyle w:val="Initials"/>
+              <w:ind w:left="0"/>
+              <w:jc w:val="left"/>
             </w:pPr>
             <w:r>
               <w:rPr>
@@ -37,7 +41,7 @@
               <mc:AlternateContent>
                 <mc:Choice Requires="wps">
                   <w:drawing>
-                    <wp:anchor distT="0" distB="0" distL="114300" distR="114300" simplePos="0" relativeHeight="251659264" behindDoc="1" locked="0" layoutInCell="1" allowOverlap="1">
+                    <wp:anchor distT="0" distB="0" distL="114300" distR="114300" simplePos="0" relativeHeight="251659264" behindDoc="1" locked="0" layoutInCell="1" allowOverlap="1" wp14:anchorId="777A23E9" wp14:editId="3A62F4D3">
                       <wp:simplePos x="0" y="0"/>
                       <wp:positionH relativeFrom="column">
                         <wp:posOffset>49530</wp:posOffset>
@@ -124,7 +128,7 @@
                 </mc:Choice>
                 <mc:Fallback>
                   <w:pict>
-                    <v:oval id="White circle" o:spid="_x0000_s1026" style="position:absolute;left:0;text-align:left;margin-left:3.9pt;margin-top:-24.15pt;width:134.5pt;height:134.5pt;z-index:-251657216;visibility:visible;mso-wrap-style:square;mso-width-percent:0;mso-height-percent:0;mso-wrap-distance-left:9pt;mso-wrap-distance-top:0;mso-wrap-distance-right:9pt;mso-wrap-distance-bottom:0;mso-position-horizontal:absolute;mso-position-horizontal-relative:text;mso-position-vertical:absolute;mso-position-vertical-relative:text;mso-width-percent:0;mso-height-percent:0;mso-width-relative:margin;mso-height-relative:margin;v-text-anchor:middle" o:gfxdata="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" stroked="f" strokeweight="1pt">
+                    <v:oval w14:anchorId="777A23E9" id="White circle" o:spid="_x0000_s1026" style="position:absolute;left:0;text-align:left;margin-left:3.9pt;margin-top:-24.15pt;width:134.5pt;height:134.5pt;z-index:-251657216;visibility:visible;mso-wrap-style:square;mso-width-percent:0;mso-height-percent:0;mso-wrap-distance-left:9pt;mso-wrap-distance-top:0;mso-wrap-distance-right:9pt;mso-wrap-distance-bottom:0;mso-position-horizontal:absolute;mso-position-horizontal-relative:text;mso-position-vertical:absolute;mso-position-vertical-relative:text;mso-width-percent:0;mso-height-percent:0;mso-width-relative:margin;mso-height-relative:margin;v-text-anchor:middle" o:gfxdata="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" stroked="f" strokeweight="1pt">
                       <v:fill r:id="rId9" o:title="" recolor="t" rotate="t" type="frame"/>
                       <v:stroke joinstyle="miter"/>
                       <v:textbox>
@@ -148,7 +152,7 @@
               <mc:AlternateContent>
                 <mc:Choice Requires="wps">
                   <w:drawing>
-                    <wp:anchor distT="0" distB="0" distL="114300" distR="114300" simplePos="0" relativeHeight="251657216" behindDoc="1" locked="0" layoutInCell="1" allowOverlap="1">
+                    <wp:anchor distT="0" distB="0" distL="114300" distR="114300" simplePos="0" relativeHeight="251657216" behindDoc="1" locked="0" layoutInCell="1" allowOverlap="1" wp14:anchorId="2ED481C0" wp14:editId="29827EEA">
                       <wp:simplePos x="0" y="0"/>
                       <wp:positionH relativeFrom="column">
                         <wp:posOffset>1130935</wp:posOffset>
@@ -215,24 +219,6 @@
                 </mc:Fallback>
               </mc:AlternateContent>
             </w:r>
-            <w:sdt>
-              <w:sdtPr>
-                <w:alias w:val="Enter initials:"/>
-                <w:tag w:val="Enter initials:"/>
-                <w:id w:val="-606576828"/>
-                <w:placeholder>
-                  <w:docPart w:val="E9CCBCFC58D34B408E6393EBBC5BEA1B"/>
-                </w:placeholder>
-                <w:dataBinding w:prefixMappings="xmlns:ns0='http://schemas.openxmlformats.org/officeDocument/2006/extended-properties' " w:xpath="/ns0:Properties[1]/ns0:Company[1]" w:storeItemID="{6668398D-A668-4E3E-A5EB-62B293D839F1}"/>
-                <w15:appearance w15:val="hidden"/>
-                <w:text/>
-              </w:sdtPr>
-              <w:sdtContent>
-                <w:r>
-                  <w:t xml:space="preserve"> </w:t>
-                </w:r>
-              </w:sdtContent>
-            </w:sdt>
           </w:p>
           <w:p>
             <w:pPr>
@@ -509,7 +495,7 @@
                     <mc:AlternateContent>
                       <mc:Choice Requires="wps">
                         <w:drawing>
-                          <wp:anchor distT="45720" distB="45720" distL="114300" distR="114300" simplePos="0" relativeHeight="251661312" behindDoc="0" locked="0" layoutInCell="1" allowOverlap="1">
+                          <wp:anchor distT="45720" distB="45720" distL="114300" distR="114300" simplePos="0" relativeHeight="251661312" behindDoc="0" locked="0" layoutInCell="1" allowOverlap="1" wp14:anchorId="0E4B9A86" wp14:editId="0573AD0C">
                             <wp:simplePos x="0" y="0"/>
                             <wp:positionH relativeFrom="column">
                               <wp:posOffset>1125220</wp:posOffset>
@@ -580,7 +566,7 @@
                       </mc:Choice>
                       <mc:Fallback>
                         <w:pict>
-                          <v:shapetype id="_x0000_t202" coordsize="21600,21600" o:spt="202" path="m,l,21600r21600,l21600,xe">
+                          <v:shapetype w14:anchorId="0E4B9A86" id="_x0000_t202" coordsize="21600,21600" o:spt="202" path="m,l,21600r21600,l21600,xe">
                             <v:stroke joinstyle="miter"/>
                             <v:path gradientshapeok="t" o:connecttype="rect"/>
                           </v:shapetype>
@@ -612,7 +598,7 @@
                       <w:noProof/>
                     </w:rPr>
                     <w:drawing>
-                      <wp:anchor distT="0" distB="0" distL="114300" distR="114300" simplePos="0" relativeHeight="251662336" behindDoc="0" locked="0" layoutInCell="1" allowOverlap="1">
+                      <wp:anchor distT="0" distB="0" distL="114300" distR="114300" simplePos="0" relativeHeight="251662336" behindDoc="0" locked="0" layoutInCell="1" allowOverlap="1" wp14:anchorId="41C258D6" wp14:editId="57D6DB6A">
                         <wp:simplePos x="0" y="0"/>
                         <wp:positionH relativeFrom="column">
                           <wp:posOffset>3946525</wp:posOffset>
@@ -689,7 +675,7 @@
                     <w:sdtEndPr/>
                     <w:sdtContent>
                       <w:r>
-                        <w:t xml:space="preserve">Technology enthusiast | Web developer </w:t>
+                        <w:t>Technology enthusiast | Web developer</w:t>
                       </w:r>
                     </w:sdtContent>
                   </w:sdt>
@@ -822,7 +808,15 @@
           </w:p>
           <w:p>
             <w:r>
-              <w:t>Studied Computing. Year long team project, introduction to HTML, CSS, PHP, C#, and Visual Studio.</w:t>
+              <w:t xml:space="preserve">Studied Computing. </w:t>
+            </w:r>
+            <w:proofErr w:type="spellStart"/>
+            <w:r>
+              <w:t>Year long</w:t>
+            </w:r>
+            <w:proofErr w:type="spellEnd"/>
+            <w:r>
+              <w:t xml:space="preserve"> team project, introduction to HTML, CSS, PHP, C#, and Visual Studio.</w:t>
             </w:r>
           </w:p>
           <w:p>
@@ -830,16 +824,7 @@
               <w:pStyle w:val="Heading4"/>
             </w:pPr>
             <w:r>
-              <w:t>201</w:t>
-            </w:r>
-            <w:r>
-              <w:t>8</w:t>
-            </w:r>
-            <w:r>
-              <w:t xml:space="preserve"> - 201</w:t>
-            </w:r>
-            <w:r>
-              <w:t>9</w:t>
+              <w:t>2018 - 2019</w:t>
             </w:r>
             <w:r>
               <w:t xml:space="preserve"> • </w:t>
@@ -901,8 +886,6 @@
             </w:r>
           </w:p>
         </w:tc>
-        <w:bookmarkStart w:id="0" w:name="_GoBack"/>
-        <w:bookmarkEnd w:id="0"/>
       </w:tr>
     </w:tbl>
     <w:p>
@@ -916,7 +899,7 @@
         <mc:AlternateContent>
           <mc:Choice Requires="wps">
             <w:drawing>
-              <wp:anchor distT="0" distB="0" distL="114300" distR="114300" simplePos="0" relativeHeight="251658240" behindDoc="1" locked="0" layoutInCell="1" allowOverlap="1">
+              <wp:anchor distT="0" distB="0" distL="114300" distR="114300" simplePos="0" relativeHeight="251658240" behindDoc="1" locked="0" layoutInCell="1" allowOverlap="1" wp14:anchorId="68AC4AE5" wp14:editId="34C227C8">
                 <wp:simplePos x="0" y="0"/>
                 <wp:positionH relativeFrom="column">
                   <wp:posOffset>-3810</wp:posOffset>
@@ -1011,7 +994,7 @@
         <mc:AlternateContent>
           <mc:Choice Requires="wps">
             <w:drawing>
-              <wp:anchor distT="0" distB="0" distL="114300" distR="114300" simplePos="0" relativeHeight="251656191" behindDoc="1" locked="0" layoutInCell="1" allowOverlap="1">
+              <wp:anchor distT="0" distB="0" distL="114300" distR="114300" simplePos="0" relativeHeight="251656191" behindDoc="1" locked="0" layoutInCell="1" allowOverlap="1" wp14:anchorId="177CEF69" wp14:editId="2EF95B20">
                 <wp:simplePos x="0" y="0"/>
                 <wp:positionH relativeFrom="column">
                   <wp:posOffset>3886835</wp:posOffset>
@@ -1161,7 +1144,7 @@
             <mc:AlternateContent>
               <mc:Choice Requires="wpg">
                 <w:drawing>
-                  <wp:inline distT="0" distB="0" distL="0" distR="0" wp14:anchorId="620DE1D4" wp14:editId="499D648C">
+                  <wp:inline distT="0" distB="0" distL="0" distR="0" wp14:anchorId="05964100" wp14:editId="70484F80">
                     <wp:extent cx="329184" cy="329184"/>
                     <wp:effectExtent l="0" t="0" r="0" b="0"/>
                     <wp:docPr id="16" name="Group 102" title="Email icon"/>
@@ -1721,7 +1704,7 @@
             <mc:AlternateContent>
               <mc:Choice Requires="wpg">
                 <w:drawing>
-                  <wp:inline distT="0" distB="0" distL="0" distR="0" wp14:anchorId="3627233B" wp14:editId="167F5625">
+                  <wp:inline distT="0" distB="0" distL="0" distR="0" wp14:anchorId="211ECBAD" wp14:editId="35786E29">
                     <wp:extent cx="329184" cy="329184"/>
                     <wp:effectExtent l="0" t="0" r="13970" b="13970"/>
                     <wp:docPr id="8" name="Group 4" title="Twitter icon"/>
@@ -3156,7 +3139,7 @@
             <mc:AlternateContent>
               <mc:Choice Requires="wpg">
                 <w:drawing>
-                  <wp:inline distT="0" distB="0" distL="0" distR="0" wp14:anchorId="2E187666" wp14:editId="7B83004A">
+                  <wp:inline distT="0" distB="0" distL="0" distR="0" wp14:anchorId="6826EB37" wp14:editId="381A9265">
                     <wp:extent cx="329184" cy="329184"/>
                     <wp:effectExtent l="0" t="0" r="13970" b="13970"/>
                     <wp:docPr id="9" name="Group 10" title="Telephone icon"/>
@@ -4447,7 +4430,7 @@
             <mc:AlternateContent>
               <mc:Choice Requires="wpg">
                 <w:drawing>
-                  <wp:inline distT="0" distB="0" distL="0" distR="0" wp14:anchorId="6BAF23E5" wp14:editId="390102B3">
+                  <wp:inline distT="0" distB="0" distL="0" distR="0" wp14:anchorId="6E6EF85E" wp14:editId="323B1986">
                     <wp:extent cx="329184" cy="329184"/>
                     <wp:effectExtent l="0" t="0" r="13970" b="13970"/>
                     <wp:docPr id="12" name="Group 16" title="LinkedIn icon"/>
@@ -6028,7 +6011,7 @@
               <w:noProof/>
             </w:rPr>
             <w:drawing>
-              <wp:inline distT="0" distB="0" distL="0" distR="0">
+              <wp:inline distT="0" distB="0" distL="0" distR="0" wp14:anchorId="204EE866" wp14:editId="0E3645CF">
                 <wp:extent cx="342483" cy="342483"/>
                 <wp:effectExtent l="0" t="0" r="635" b="635"/>
                 <wp:docPr id="5" name="Picture 5"/>
@@ -6092,7 +6075,7 @@
             <mc:AlternateContent>
               <mc:Choice Requires="wpg">
                 <w:drawing>
-                  <wp:inline distT="0" distB="0" distL="0" distR="0" wp14:anchorId="629F3BBC" wp14:editId="11C37B22">
+                  <wp:inline distT="0" distB="0" distL="0" distR="0" wp14:anchorId="5320C4E1" wp14:editId="2B2DCBCC">
                     <wp:extent cx="329184" cy="329184"/>
                     <wp:effectExtent l="0" t="0" r="13970" b="13970"/>
                     <wp:docPr id="34" name="Group 4" title="Twitter icon"/>
@@ -7527,7 +7510,7 @@
             <mc:AlternateContent>
               <mc:Choice Requires="wpg">
                 <w:drawing>
-                  <wp:inline distT="0" distB="0" distL="0" distR="0" wp14:anchorId="1357870B" wp14:editId="1FE4739C">
+                  <wp:inline distT="0" distB="0" distL="0" distR="0" wp14:anchorId="16F025B5" wp14:editId="15E34701">
                     <wp:extent cx="329184" cy="329184"/>
                     <wp:effectExtent l="0" t="0" r="13970" b="13970"/>
                     <wp:docPr id="37" name="Group 10" title="Telephone icon"/>
@@ -8818,7 +8801,7 @@
             <mc:AlternateContent>
               <mc:Choice Requires="wpg">
                 <w:drawing>
-                  <wp:inline distT="0" distB="0" distL="0" distR="0" wp14:anchorId="1A33ED82" wp14:editId="552B52CA">
+                  <wp:inline distT="0" distB="0" distL="0" distR="0" wp14:anchorId="4B27B852" wp14:editId="4DD6FC27">
                     <wp:extent cx="329184" cy="329184"/>
                     <wp:effectExtent l="0" t="0" r="13970" b="13970"/>
                     <wp:docPr id="40" name="Group 16" title="LinkedIn icon"/>
@@ -10304,6 +10287,11 @@
             <w15:appearance w15:val="hidden"/>
             <w:text w:multiLine="1"/>
           </w:sdtPr>
+          <w:sdtEndPr>
+            <w:rPr>
+              <w:rStyle w:val="Heading2Char"/>
+            </w:rPr>
+          </w:sdtEndPr>
           <w:sdtContent>
             <w:p>
               <w:pPr>
@@ -10394,7 +10382,7 @@
             <mc:AlternateContent>
               <mc:Choice Requires="wpg">
                 <w:drawing>
-                  <wp:anchor distT="0" distB="0" distL="114300" distR="114300" simplePos="0" relativeHeight="251659264" behindDoc="1" locked="1" layoutInCell="1" allowOverlap="1" wp14:anchorId="78615BFE" wp14:editId="4A130A45">
+                  <wp:anchor distT="0" distB="0" distL="114300" distR="114300" simplePos="0" relativeHeight="251659264" behindDoc="1" locked="1" layoutInCell="1" allowOverlap="1" wp14:anchorId="0FF92E3D" wp14:editId="656F9AE5">
                     <wp:simplePos x="0" y="0"/>
                     <wp:positionH relativeFrom="column">
                       <wp:posOffset>0</wp:posOffset>
@@ -10589,6 +10577,7 @@
               <w:placeholder>
                 <w:docPart w:val="9BD768772E98489CAF837246444DB338"/>
               </w:placeholder>
+              <w:showingPlcHdr/>
               <w:dataBinding w:prefixMappings="xmlns:ns0='http://schemas.openxmlformats.org/officeDocument/2006/extended-properties' " w:xpath="/ns0:Properties[1]/ns0:Company[1]" w:storeItemID="{6668398D-A668-4E3E-A5EB-62B293D839F1}"/>
               <w15:appearance w15:val="hidden"/>
               <w:text/>
@@ -10596,7 +10585,7 @@
             <w:sdtEndPr/>
             <w:sdtContent>
               <w:r>
-                <w:t xml:space="preserve"> </w:t>
+                <w:t>Skills</w:t>
               </w:r>
             </w:sdtContent>
           </w:sdt>
@@ -10653,7 +10642,6 @@
                     <w:alias w:val="Enter your name:"/>
                     <w:tag w:val="Enter your name:"/>
                     <w:id w:val="185027472"/>
-                    <w:placeholder/>
                     <w:showingPlcHdr/>
                     <w15:dataBinding w:prefixMappings="xmlns:ns0='http://schemas.microsoft.com/temp/samples' " w:xpath="/ns0:employees[1]/ns0:employee[1]/ns0:Address[1]" w:storeItemID="{00000000-0000-0000-0000-000000000000}"/>
                     <w15:appearance w15:val="hidden"/>
@@ -10676,7 +10664,6 @@
                     <w:alias w:val="Enter Profession or Industry:"/>
                     <w:tag w:val="Enter Profession or Industry:"/>
                     <w:id w:val="1972160614"/>
-                    <w:placeholder/>
                     <w:dataBinding w:prefixMappings="xmlns:ns0='http://purl.org/dc/elements/1.1/' xmlns:ns1='http://schemas.openxmlformats.org/package/2006/metadata/core-properties' " w:xpath="/ns1:coreProperties[1]/ns0:subject[1]" w:storeItemID="{6C3C8BC8-F283-45AE-878A-BAB7291924A1}"/>
                     <w15:appearance w15:val="hidden"/>
                     <w:text w:multiLine="1"/>
@@ -10684,7 +10671,7 @@
                   <w:sdtEndPr/>
                   <w:sdtContent>
                     <w:r>
-                      <w:t xml:space="preserve">Technology enthusiast | Web developer </w:t>
+                      <w:t>Technology enthusiast | Web developer</w:t>
                     </w:r>
                   </w:sdtContent>
                 </w:sdt>
@@ -10696,7 +10683,6 @@
                     <w:alias w:val="Link to other online properties:"/>
                     <w:tag w:val="Link to other online properties:"/>
                     <w:id w:val="-1229059816"/>
-                    <w:placeholder/>
                     <w:dataBinding w:prefixMappings="xmlns:ns0='http://purl.org/dc/elements/1.1/' xmlns:ns1='http://schemas.openxmlformats.org/package/2006/metadata/core-properties' " w:xpath="/ns1:coreProperties[1]/ns0:description[1]" w:storeItemID="{6C3C8BC8-F283-45AE-878A-BAB7291924A1}"/>
                     <w15:appearance w15:val="hidden"/>
                     <w:text w:multiLine="1"/>
@@ -11193,6 +11179,7 @@
     <w:lsdException w:name="HTML Sample" w:semiHidden="1" w:unhideWhenUsed="1"/>
     <w:lsdException w:name="HTML Typewriter" w:semiHidden="1" w:unhideWhenUsed="1"/>
     <w:lsdException w:name="HTML Variable" w:semiHidden="1" w:unhideWhenUsed="1"/>
+    <w:lsdException w:name="Normal Table" w:semiHidden="1" w:unhideWhenUsed="1"/>
     <w:lsdException w:name="annotation subject" w:semiHidden="1" w:unhideWhenUsed="1"/>
     <w:lsdException w:name="No List" w:semiHidden="1" w:unhideWhenUsed="1"/>
     <w:lsdException w:name="Outline List 1" w:semiHidden="1" w:unhideWhenUsed="1"/>
@@ -11236,8 +11223,10 @@
     <w:lsdException w:name="Table Elegant" w:semiHidden="1" w:unhideWhenUsed="1"/>
     <w:lsdException w:name="Table Professional" w:semiHidden="1" w:unhideWhenUsed="1"/>
     <w:lsdException w:name="Table Subtle 1" w:semiHidden="1" w:unhideWhenUsed="1"/>
+    <w:lsdException w:name="Table Subtle 2" w:semiHidden="1" w:unhideWhenUsed="1"/>
     <w:lsdException w:name="Table Web 1" w:semiHidden="1" w:unhideWhenUsed="1"/>
     <w:lsdException w:name="Table Web 2" w:semiHidden="1" w:unhideWhenUsed="1"/>
+    <w:lsdException w:name="Table Web 3" w:semiHidden="1" w:unhideWhenUsed="1"/>
     <w:lsdException w:name="Balloon Text" w:semiHidden="1" w:unhideWhenUsed="1"/>
     <w:lsdException w:name="Table Grid" w:uiPriority="39"/>
     <w:lsdException w:name="Table Theme" w:semiHidden="1" w:unhideWhenUsed="1"/>
@@ -36383,32 +36372,6 @@
   <w:docParts>
     <w:docPart>
       <w:docPartPr>
-        <w:name w:val="E9CCBCFC58D34B408E6393EBBC5BEA1B"/>
-        <w:category>
-          <w:name w:val="General"/>
-          <w:gallery w:val="placeholder"/>
-        </w:category>
-        <w:types>
-          <w:type w:val="bbPlcHdr"/>
-        </w:types>
-        <w:behaviors>
-          <w:behavior w:val="content"/>
-        </w:behaviors>
-        <w:guid w:val="{40D68C9A-9DC7-4B80-88A7-49FC543261B4}"/>
-      </w:docPartPr>
-      <w:docPartBody>
-        <w:p>
-          <w:pPr>
-            <w:pStyle w:val="E9CCBCFC58D34B408E6393EBBC5BEA1B"/>
-          </w:pPr>
-          <w:r>
-            <w:t>YN</w:t>
-          </w:r>
-        </w:p>
-      </w:docPartBody>
-    </w:docPart>
-    <w:docPart>
-      <w:docPartPr>
         <w:name w:val="4A1118E4A8DE46D2BD74912EDED09B71"/>
         <w:category>
           <w:name w:val="General"/>
@@ -36584,10 +36547,7 @@
             <w:pStyle w:val="944D37282749427F9CE4848A0F1725CB"/>
           </w:pPr>
           <w:r>
-            <w:t>You might want to include your GPA and a summary of relevant coursework, awards</w:t>
-          </w:r>
-          <w:r>
-            <w:t>, and honors.</w:t>
+            <w:t>You might want to include your GPA and a summary of relevant coursework, awards, and honors.</w:t>
           </w:r>
         </w:p>
       </w:docPartBody>
@@ -36743,10 +36703,7 @@
             <w:pStyle w:val="B0BF89027D70474DA95F2A1FEF89BCEC"/>
           </w:pPr>
           <w:r>
-            <w:t xml:space="preserve">Did you manage a team for your club, lead a project for your favorite </w:t>
-          </w:r>
-          <w:r>
-            <w:t>charity, or edit your school newspaper? Go ahead and describe experiences that illustrate your leadership abilities.</w:t>
+            <w:t>Did you manage a team for your club, lead a project for your favorite charity, or edit your school newspaper? Go ahead and describe experiences that illustrate your leadership abilities.</w:t>
           </w:r>
         </w:p>
       </w:docPartBody>
@@ -36795,7 +36752,7 @@
     <w:charset w:val="00"/>
     <w:family w:val="roman"/>
     <w:pitch w:val="variable"/>
-    <w:sig w:usb0="E0002AFF" w:usb1="C0007843" w:usb2="00000009" w:usb3="00000000" w:csb0="000001FF" w:csb1="00000000"/>
+    <w:sig w:usb0="E0002EFF" w:usb1="C000785B" w:usb2="00000009" w:usb3="00000000" w:csb0="000001FF" w:csb1="00000000"/>
   </w:font>
   <w:font w:name="Courier New">
     <w:panose1 w:val="02070309020205020404"/>
@@ -36844,14 +36801,14 @@
     <w:charset w:val="00"/>
     <w:family w:val="swiss"/>
     <w:pitch w:val="variable"/>
-    <w:sig w:usb0="E00002FF" w:usb1="4000ACFF" w:usb2="00000001" w:usb3="00000000" w:csb0="0000019F" w:csb1="00000000"/>
+    <w:sig w:usb0="E0002AFF" w:usb1="C000247B" w:usb2="00000009" w:usb3="00000000" w:csb0="000001FF" w:csb1="00000000"/>
   </w:font>
   <w:font w:name="Calibri Light">
     <w:panose1 w:val="020F0302020204030204"/>
     <w:charset w:val="00"/>
     <w:family w:val="swiss"/>
     <w:pitch w:val="variable"/>
-    <w:sig w:usb0="A00002EF" w:usb1="4000207B" w:usb2="00000000" w:usb3="00000000" w:csb0="0000009F" w:csb1="00000000"/>
+    <w:sig w:usb0="E0002AFF" w:usb1="C000247B" w:usb2="00000009" w:usb3="00000000" w:csb0="000001FF" w:csb1="00000000"/>
   </w:font>
 </w:fonts>
 </file>
@@ -36873,7 +36830,11 @@
   <w:rsids>
     <w:rsidRoot w:val="00041B86"/>
     <w:rsid w:val="00041B86"/>
+    <w:rsid w:val="002C7CAF"/>
     <w:rsid w:val="00B07950"/>
+    <w:rsid w:val="00B31103"/>
+    <w:rsid w:val="00B86527"/>
+    <w:rsid w:val="00F4333B"/>
   </w:rsids>
   <m:mathPr>
     <m:mathFont m:val="Cambria Math"/>
@@ -37427,6 +37388,22 @@
     <w:name w:val="9BD768772E98489CAF837246444DB338"/>
     <w:rsid w:val="00041B86"/>
   </w:style>
+  <w:style w:type="paragraph" w:customStyle="1" w:styleId="FB6CD4B4EA7641C2A94F511F7EA08024">
+    <w:name w:val="FB6CD4B4EA7641C2A94F511F7EA08024"/>
+    <w:rsid w:val="002C7CAF"/>
+  </w:style>
+  <w:style w:type="paragraph" w:customStyle="1" w:styleId="551DD3AB73F0478A8DC87EB1AFDC94D2">
+    <w:name w:val="551DD3AB73F0478A8DC87EB1AFDC94D2"/>
+    <w:rsid w:val="002C7CAF"/>
+  </w:style>
+  <w:style w:type="paragraph" w:customStyle="1" w:styleId="78894FC7CD894153B1EB149FF6649FD6">
+    <w:name w:val="78894FC7CD894153B1EB149FF6649FD6"/>
+    <w:rsid w:val="002C7CAF"/>
+  </w:style>
+  <w:style w:type="paragraph" w:customStyle="1" w:styleId="78D4DB5AB5C44B5F86C70C47FB3F1B87">
+    <w:name w:val="78D4DB5AB5C44B5F86C70C47FB3F1B87"/>
+    <w:rsid w:val="002C7CAF"/>
+  </w:style>
 </w:styles>
 </file>
 

</xml_diff>